<commit_message>
mudanças no doc de processos
</commit_message>
<xml_diff>
--- a/Processos principais.docx
+++ b/Processos principais.docx
@@ -1511,9 +1511,9 @@
       </w:tblPr>
       <w:tblGrid>
         <w:gridCol w:w="1418"/>
-        <w:gridCol w:w="1843"/>
         <w:gridCol w:w="1418"/>
-        <w:gridCol w:w="1275"/>
+        <w:gridCol w:w="1701"/>
+        <w:gridCol w:w="1417"/>
         <w:gridCol w:w="1560"/>
         <w:gridCol w:w="1842"/>
       </w:tblGrid>
@@ -1525,22 +1525,15 @@
           <w:p>
             <w:pPr>
               <w:spacing w:line="360" w:lineRule="auto"/>
+              <w:rPr>
+                <w:color w:val="0070C0"/>
+              </w:rPr>
             </w:pPr>
             <w:r>
+              <w:rPr>
+                <w:color w:val="0070C0"/>
+              </w:rPr>
               <w:t>Notas Fiscais</w:t>
-            </w:r>
-          </w:p>
-        </w:tc>
-        <w:tc>
-          <w:tcPr>
-            <w:tcW w:w="1843" w:type="dxa"/>
-          </w:tcPr>
-          <w:p>
-            <w:pPr>
-              <w:spacing w:line="360" w:lineRule="auto"/>
-            </w:pPr>
-            <w:r>
-              <w:t>Documento</w:t>
             </w:r>
           </w:p>
         </w:tc>
@@ -1551,23 +1544,54 @@
           <w:p>
             <w:pPr>
               <w:spacing w:line="360" w:lineRule="auto"/>
+              <w:rPr>
+                <w:color w:val="0070C0"/>
+              </w:rPr>
             </w:pPr>
             <w:r>
-              <w:t>Funcionário</w:t>
+              <w:rPr>
+                <w:color w:val="0070C0"/>
+              </w:rPr>
+              <w:t>Documento</w:t>
             </w:r>
           </w:p>
         </w:tc>
         <w:tc>
           <w:tcPr>
-            <w:tcW w:w="1275" w:type="dxa"/>
+            <w:tcW w:w="1701" w:type="dxa"/>
+          </w:tcPr>
+          <w:p>
+            <w:pPr>
+              <w:spacing w:line="360" w:lineRule="auto"/>
+              <w:rPr>
+                <w:color w:val="0070C0"/>
+              </w:rPr>
+            </w:pPr>
+            <w:r>
+              <w:rPr>
+                <w:color w:val="0070C0"/>
+              </w:rPr>
+              <w:t>Funcionário</w:t>
+            </w:r>
+          </w:p>
+        </w:tc>
+        <w:tc>
+          <w:tcPr>
+            <w:tcW w:w="1417" w:type="dxa"/>
           </w:tcPr>
           <w:p>
             <w:pPr>
               <w:pStyle w:val="PargrafodaLista"/>
               <w:spacing w:line="360" w:lineRule="auto"/>
               <w:ind w:left="0"/>
+              <w:rPr>
+                <w:color w:val="0070C0"/>
+              </w:rPr>
             </w:pPr>
             <w:r>
+              <w:rPr>
+                <w:color w:val="0070C0"/>
+              </w:rPr>
               <w:t>Usuário</w:t>
             </w:r>
           </w:p>
@@ -1581,8 +1605,14 @@
               <w:pStyle w:val="PargrafodaLista"/>
               <w:spacing w:line="360" w:lineRule="auto"/>
               <w:ind w:left="0"/>
+              <w:rPr>
+                <w:color w:val="0070C0"/>
+              </w:rPr>
             </w:pPr>
             <w:r>
+              <w:rPr>
+                <w:color w:val="0070C0"/>
+              </w:rPr>
               <w:t>Tarefa</w:t>
             </w:r>
           </w:p>
@@ -1609,48 +1639,84 @@
           <w:p>
             <w:pPr>
               <w:spacing w:line="360" w:lineRule="auto"/>
+              <w:rPr>
+                <w:color w:val="0070C0"/>
+              </w:rPr>
             </w:pPr>
             <w:r>
+              <w:rPr>
+                <w:color w:val="0070C0"/>
+              </w:rPr>
               <w:t>Numero</w:t>
             </w:r>
           </w:p>
           <w:p>
             <w:pPr>
               <w:spacing w:line="360" w:lineRule="auto"/>
+              <w:rPr>
+                <w:color w:val="0070C0"/>
+              </w:rPr>
             </w:pPr>
             <w:r>
+              <w:rPr>
+                <w:color w:val="0070C0"/>
+              </w:rPr>
               <w:t>Série</w:t>
             </w:r>
           </w:p>
           <w:p>
             <w:pPr>
               <w:spacing w:line="360" w:lineRule="auto"/>
+              <w:rPr>
+                <w:color w:val="0070C0"/>
+              </w:rPr>
             </w:pPr>
             <w:r>
+              <w:rPr>
+                <w:color w:val="0070C0"/>
+              </w:rPr>
               <w:t>Data Emissão</w:t>
             </w:r>
           </w:p>
           <w:p>
             <w:pPr>
               <w:spacing w:line="360" w:lineRule="auto"/>
+              <w:rPr>
+                <w:color w:val="0070C0"/>
+              </w:rPr>
             </w:pPr>
             <w:r>
+              <w:rPr>
+                <w:color w:val="0070C0"/>
+              </w:rPr>
               <w:t>Fornecedor</w:t>
             </w:r>
           </w:p>
           <w:p>
             <w:pPr>
               <w:spacing w:line="360" w:lineRule="auto"/>
+              <w:rPr>
+                <w:color w:val="0070C0"/>
+              </w:rPr>
             </w:pPr>
             <w:r>
+              <w:rPr>
+                <w:color w:val="0070C0"/>
+              </w:rPr>
               <w:t>SKU</w:t>
             </w:r>
           </w:p>
           <w:p>
             <w:pPr>
               <w:spacing w:line="360" w:lineRule="auto"/>
+              <w:rPr>
+                <w:color w:val="0070C0"/>
+              </w:rPr>
             </w:pPr>
             <w:r>
+              <w:rPr>
+                <w:color w:val="0070C0"/>
+              </w:rPr>
               <w:t>Volumes</w:t>
             </w:r>
           </w:p>
@@ -1659,74 +1725,18 @@
               <w:spacing w:line="360" w:lineRule="auto"/>
               <w:rPr>
                 <w:i/>
+                <w:color w:val="0070C0"/>
               </w:rPr>
             </w:pPr>
             <w:proofErr w:type="spellStart"/>
             <w:r>
               <w:rPr>
                 <w:i/>
+                <w:color w:val="0070C0"/>
               </w:rPr>
               <w:t>Cte</w:t>
             </w:r>
             <w:proofErr w:type="spellEnd"/>
-          </w:p>
-        </w:tc>
-        <w:tc>
-          <w:tcPr>
-            <w:tcW w:w="1843" w:type="dxa"/>
-          </w:tcPr>
-          <w:p>
-            <w:pPr>
-              <w:spacing w:line="360" w:lineRule="auto"/>
-            </w:pPr>
-            <w:r>
-              <w:t>Numero</w:t>
-            </w:r>
-          </w:p>
-          <w:p>
-            <w:pPr>
-              <w:spacing w:line="360" w:lineRule="auto"/>
-            </w:pPr>
-            <w:r>
-              <w:t>Tipo</w:t>
-            </w:r>
-          </w:p>
-          <w:p>
-            <w:pPr>
-              <w:spacing w:line="360" w:lineRule="auto"/>
-            </w:pPr>
-            <w:r>
-              <w:t>Volumes</w:t>
-            </w:r>
-          </w:p>
-          <w:p>
-            <w:pPr>
-              <w:spacing w:line="360" w:lineRule="auto"/>
-            </w:pPr>
-            <w:proofErr w:type="spellStart"/>
-            <w:proofErr w:type="gramStart"/>
-            <w:r>
-              <w:t>SkuCte</w:t>
-            </w:r>
-            <w:proofErr w:type="spellEnd"/>
-            <w:proofErr w:type="gramEnd"/>
-          </w:p>
-          <w:p>
-            <w:pPr>
-              <w:spacing w:line="360" w:lineRule="auto"/>
-            </w:pPr>
-            <w:proofErr w:type="spellStart"/>
-            <w:proofErr w:type="gramStart"/>
-            <w:r>
-              <w:t>CtesNoManifesto</w:t>
-            </w:r>
-            <w:proofErr w:type="spellEnd"/>
-            <w:proofErr w:type="gramEnd"/>
-          </w:p>
-          <w:p>
-            <w:pPr>
-              <w:spacing w:line="360" w:lineRule="auto"/>
-            </w:pPr>
           </w:p>
         </w:tc>
         <w:tc>
@@ -1736,30 +1746,152 @@
           <w:p>
             <w:pPr>
               <w:spacing w:line="360" w:lineRule="auto"/>
+              <w:rPr>
+                <w:color w:val="0070C0"/>
+              </w:rPr>
             </w:pPr>
             <w:r>
-              <w:t xml:space="preserve">Nome </w:t>
-            </w:r>
-            <w:r>
-              <w:rPr>
-                <w:i/>
-              </w:rPr>
-              <w:t>(matricula?)</w:t>
+              <w:rPr>
+                <w:color w:val="0070C0"/>
+              </w:rPr>
+              <w:t>Numero</w:t>
             </w:r>
           </w:p>
           <w:p>
             <w:pPr>
               <w:spacing w:line="360" w:lineRule="auto"/>
+              <w:rPr>
+                <w:color w:val="0070C0"/>
+              </w:rPr>
             </w:pPr>
             <w:r>
+              <w:rPr>
+                <w:color w:val="0070C0"/>
+              </w:rPr>
               <w:t>Tipo</w:t>
             </w:r>
           </w:p>
           <w:p>
             <w:pPr>
               <w:spacing w:line="360" w:lineRule="auto"/>
+              <w:rPr>
+                <w:color w:val="0070C0"/>
+              </w:rPr>
             </w:pPr>
             <w:r>
+              <w:rPr>
+                <w:color w:val="0070C0"/>
+              </w:rPr>
+              <w:t>Volumes</w:t>
+            </w:r>
+          </w:p>
+          <w:p>
+            <w:pPr>
+              <w:spacing w:line="360" w:lineRule="auto"/>
+              <w:rPr>
+                <w:color w:val="0070C0"/>
+              </w:rPr>
+            </w:pPr>
+            <w:proofErr w:type="spellStart"/>
+            <w:proofErr w:type="gramStart"/>
+            <w:r>
+              <w:rPr>
+                <w:color w:val="0070C0"/>
+              </w:rPr>
+              <w:t>Sku</w:t>
+            </w:r>
+            <w:r>
+              <w:rPr>
+                <w:color w:val="0070C0"/>
+              </w:rPr>
+              <w:t>_</w:t>
+            </w:r>
+            <w:r>
+              <w:rPr>
+                <w:color w:val="0070C0"/>
+              </w:rPr>
+              <w:t>Ou</w:t>
+            </w:r>
+            <w:r>
+              <w:rPr>
+                <w:color w:val="0070C0"/>
+              </w:rPr>
+              <w:t>_</w:t>
+            </w:r>
+            <w:r>
+              <w:rPr>
+                <w:color w:val="0070C0"/>
+              </w:rPr>
+              <w:t>Cte</w:t>
+            </w:r>
+            <w:r>
+              <w:rPr>
+                <w:color w:val="0070C0"/>
+              </w:rPr>
+              <w:t>s</w:t>
+            </w:r>
+            <w:proofErr w:type="spellEnd"/>
+            <w:proofErr w:type="gramEnd"/>
+          </w:p>
+          <w:p>
+            <w:pPr>
+              <w:spacing w:line="360" w:lineRule="auto"/>
+              <w:rPr>
+                <w:color w:val="0070C0"/>
+              </w:rPr>
+            </w:pPr>
+          </w:p>
+        </w:tc>
+        <w:tc>
+          <w:tcPr>
+            <w:tcW w:w="1701" w:type="dxa"/>
+          </w:tcPr>
+          <w:p>
+            <w:pPr>
+              <w:spacing w:line="360" w:lineRule="auto"/>
+              <w:rPr>
+                <w:color w:val="0070C0"/>
+              </w:rPr>
+            </w:pPr>
+            <w:r>
+              <w:rPr>
+                <w:color w:val="0070C0"/>
+              </w:rPr>
+              <w:t xml:space="preserve">Nome </w:t>
+            </w:r>
+            <w:r>
+              <w:rPr>
+                <w:i/>
+                <w:color w:val="0070C0"/>
+              </w:rPr>
+              <w:t>(matricula?)</w:t>
+            </w:r>
+          </w:p>
+          <w:p>
+            <w:pPr>
+              <w:spacing w:line="360" w:lineRule="auto"/>
+              <w:rPr>
+                <w:color w:val="0070C0"/>
+              </w:rPr>
+            </w:pPr>
+            <w:r>
+              <w:rPr>
+                <w:color w:val="0070C0"/>
+              </w:rPr>
+              <w:t>Tipo</w:t>
+            </w:r>
+          </w:p>
+          <w:p>
+            <w:pPr>
+              <w:spacing w:line="360" w:lineRule="auto"/>
+              <w:rPr>
+                <w:color w:val="0070C0"/>
+              </w:rPr>
+            </w:pPr>
+            <w:r>
+              <w:rPr>
+                <w:color w:val="0070C0"/>
+              </w:rPr>
               <w:t>Ativo</w:t>
             </w:r>
           </w:p>
@@ -1768,29 +1900,47 @@
               <w:pStyle w:val="PargrafodaLista"/>
               <w:spacing w:line="360" w:lineRule="auto"/>
               <w:ind w:left="0"/>
+              <w:rPr>
+                <w:color w:val="0070C0"/>
+              </w:rPr>
             </w:pPr>
             <w:r>
+              <w:rPr>
+                <w:color w:val="0070C0"/>
+              </w:rPr>
               <w:t>Ocupado</w:t>
             </w:r>
           </w:p>
         </w:tc>
         <w:tc>
           <w:tcPr>
-            <w:tcW w:w="1275" w:type="dxa"/>
+            <w:tcW w:w="1417" w:type="dxa"/>
           </w:tcPr>
           <w:p>
             <w:pPr>
               <w:spacing w:line="360" w:lineRule="auto"/>
+              <w:rPr>
+                <w:color w:val="0070C0"/>
+              </w:rPr>
             </w:pPr>
             <w:r>
+              <w:rPr>
+                <w:color w:val="0070C0"/>
+              </w:rPr>
               <w:t>Login</w:t>
             </w:r>
           </w:p>
           <w:p>
             <w:pPr>
               <w:spacing w:line="360" w:lineRule="auto"/>
+              <w:rPr>
+                <w:color w:val="0070C0"/>
+              </w:rPr>
             </w:pPr>
             <w:r>
+              <w:rPr>
+                <w:color w:val="0070C0"/>
+              </w:rPr>
               <w:t>Senha</w:t>
             </w:r>
           </w:p>
@@ -1799,11 +1949,15 @@
               <w:pStyle w:val="PargrafodaLista"/>
               <w:spacing w:line="360" w:lineRule="auto"/>
               <w:ind w:left="0"/>
+              <w:rPr>
+                <w:color w:val="0070C0"/>
+              </w:rPr>
             </w:pPr>
             <w:proofErr w:type="spellStart"/>
             <w:r>
               <w:rPr>
                 <w:i/>
+                <w:color w:val="0070C0"/>
               </w:rPr>
               <w:t>Funcionario</w:t>
             </w:r>
@@ -1819,11 +1973,13 @@
               <w:spacing w:line="360" w:lineRule="auto"/>
               <w:rPr>
                 <w:i/>
+                <w:color w:val="0070C0"/>
               </w:rPr>
             </w:pPr>
             <w:r>
               <w:rPr>
                 <w:i/>
+                <w:color w:val="0070C0"/>
               </w:rPr>
               <w:t>Documento</w:t>
             </w:r>
@@ -1831,41 +1987,71 @@
           <w:p>
             <w:pPr>
               <w:spacing w:line="360" w:lineRule="auto"/>
+              <w:rPr>
+                <w:color w:val="0070C0"/>
+              </w:rPr>
             </w:pPr>
             <w:r>
+              <w:rPr>
+                <w:color w:val="0070C0"/>
+              </w:rPr>
               <w:t>Tipo</w:t>
             </w:r>
           </w:p>
           <w:p>
             <w:pPr>
               <w:spacing w:line="360" w:lineRule="auto"/>
+              <w:rPr>
+                <w:color w:val="0070C0"/>
+              </w:rPr>
             </w:pPr>
             <w:r>
+              <w:rPr>
+                <w:color w:val="0070C0"/>
+              </w:rPr>
               <w:t>Inicio</w:t>
             </w:r>
           </w:p>
           <w:p>
             <w:pPr>
               <w:spacing w:line="360" w:lineRule="auto"/>
+              <w:rPr>
+                <w:color w:val="0070C0"/>
+              </w:rPr>
             </w:pPr>
             <w:r>
+              <w:rPr>
+                <w:color w:val="0070C0"/>
+              </w:rPr>
               <w:t>Fim</w:t>
             </w:r>
           </w:p>
           <w:p>
             <w:pPr>
               <w:spacing w:line="360" w:lineRule="auto"/>
+              <w:rPr>
+                <w:color w:val="0070C0"/>
+              </w:rPr>
             </w:pPr>
             <w:proofErr w:type="spellStart"/>
             <w:r>
+              <w:rPr>
+                <w:color w:val="0070C0"/>
+              </w:rPr>
               <w:t>Cap</w:t>
             </w:r>
             <w:proofErr w:type="spellEnd"/>
             <w:r>
+              <w:rPr>
+                <w:color w:val="0070C0"/>
+              </w:rPr>
               <w:t xml:space="preserve"> de </w:t>
             </w:r>
             <w:proofErr w:type="spellStart"/>
             <w:r>
+              <w:rPr>
+                <w:color w:val="0070C0"/>
+              </w:rPr>
               <w:t>Paletes</w:t>
             </w:r>
             <w:proofErr w:type="spellEnd"/>
@@ -1873,9 +2059,15 @@
           <w:p>
             <w:pPr>
               <w:spacing w:line="360" w:lineRule="auto"/>
+              <w:rPr>
+                <w:color w:val="0070C0"/>
+              </w:rPr>
             </w:pPr>
             <w:proofErr w:type="spellStart"/>
             <w:r>
+              <w:rPr>
+                <w:color w:val="0070C0"/>
+              </w:rPr>
               <w:t>Paletizados</w:t>
             </w:r>
             <w:proofErr w:type="spellEnd"/>
@@ -1885,12 +2077,16 @@
               <w:pStyle w:val="PargrafodaLista"/>
               <w:spacing w:line="360" w:lineRule="auto"/>
               <w:ind w:left="0"/>
+              <w:rPr>
+                <w:color w:val="0070C0"/>
+              </w:rPr>
             </w:pPr>
             <w:r>
+              <w:rPr>
+                <w:color w:val="0070C0"/>
+              </w:rPr>
               <w:t xml:space="preserve">Pontos </w:t>
             </w:r>
-            <w:bookmarkStart w:id="0" w:name="_GoBack"/>
-            <w:bookmarkEnd w:id="0"/>
           </w:p>
         </w:tc>
         <w:tc>
@@ -1952,6 +2148,26 @@
         <w:pStyle w:val="PargrafodaLista"/>
         <w:numPr>
           <w:ilvl w:val="0"/>
+          <w:numId w:val="2"/>
+        </w:numPr>
+        <w:spacing w:line="360" w:lineRule="auto"/>
+      </w:pPr>
+      <w:proofErr w:type="spellStart"/>
+      <w:r>
+        <w:t>Ctes</w:t>
+      </w:r>
+      <w:proofErr w:type="spellEnd"/>
+      <w:r>
+        <w:t xml:space="preserve"> no manifesto</w:t>
+      </w:r>
+      <w:bookmarkStart w:id="0" w:name="_GoBack"/>
+      <w:bookmarkEnd w:id="0"/>
+    </w:p>
+    <w:p>
+      <w:pPr>
+        <w:pStyle w:val="PargrafodaLista"/>
+        <w:numPr>
+          <w:ilvl w:val="0"/>
           <w:numId w:val="1"/>
         </w:numPr>
         <w:spacing w:line="360" w:lineRule="auto"/>
@@ -1982,7 +2198,6 @@
         <w:spacing w:line="360" w:lineRule="auto"/>
       </w:pPr>
       <w:r>
-        <w:lastRenderedPageBreak/>
         <w:t xml:space="preserve">Gerar relatório em tela das tarefas </w:t>
       </w:r>
     </w:p>
@@ -2095,8 +2310,13 @@
         <w:spacing w:line="360" w:lineRule="auto"/>
       </w:pPr>
       <w:r>
-        <w:t>Volumes M/NF</w:t>
-      </w:r>
+        <w:t xml:space="preserve">Volumes </w:t>
+      </w:r>
+      <w:proofErr w:type="spellStart"/>
+      <w:r>
+        <w:t>Doc</w:t>
+      </w:r>
+      <w:proofErr w:type="spellEnd"/>
     </w:p>
     <w:p>
       <w:pPr>
@@ -2113,8 +2333,13 @@
       </w:r>
       <w:proofErr w:type="spellEnd"/>
       <w:r>
-        <w:t xml:space="preserve"> (conferencia) NF</w:t>
-      </w:r>
+        <w:t xml:space="preserve"> (conferencia) </w:t>
+      </w:r>
+      <w:proofErr w:type="spellStart"/>
+      <w:r>
+        <w:t>Doc</w:t>
+      </w:r>
+      <w:proofErr w:type="spellEnd"/>
     </w:p>
     <w:p>
       <w:pPr>
@@ -2141,21 +2366,34 @@
       </w:r>
       <w:proofErr w:type="spellEnd"/>
       <w:r>
-        <w:t>(demais tarefas) M</w:t>
-      </w:r>
-    </w:p>
-    <w:p>
-      <w:pPr>
-        <w:pStyle w:val="PargrafodaLista"/>
-        <w:numPr>
-          <w:ilvl w:val="2"/>
-          <w:numId w:val="1"/>
-        </w:numPr>
-        <w:spacing w:line="360" w:lineRule="auto"/>
-      </w:pPr>
-      <w:r>
-        <w:t>Divergências (apenas tipo – ex.: Falta/Sobra) D</w:t>
-      </w:r>
+        <w:t xml:space="preserve">(demais tarefas) </w:t>
+      </w:r>
+      <w:proofErr w:type="spellStart"/>
+      <w:r>
+        <w:t>Doc</w:t>
+      </w:r>
+      <w:proofErr w:type="spellEnd"/>
+    </w:p>
+    <w:p>
+      <w:pPr>
+        <w:pStyle w:val="PargrafodaLista"/>
+        <w:numPr>
+          <w:ilvl w:val="2"/>
+          <w:numId w:val="1"/>
+        </w:numPr>
+        <w:spacing w:line="360" w:lineRule="auto"/>
+      </w:pPr>
+      <w:r>
+        <w:t xml:space="preserve">Divergências (apenas tipo – ex.: Falta/Sobra) </w:t>
+      </w:r>
+      <w:proofErr w:type="spellStart"/>
+      <w:r>
+        <w:t>D</w:t>
+      </w:r>
+      <w:r>
+        <w:t>iv</w:t>
+      </w:r>
+      <w:proofErr w:type="spellEnd"/>
     </w:p>
     <w:p>
       <w:pPr>
@@ -2293,8 +2531,124 @@
       </w:rPr>
     </w:lvl>
   </w:abstractNum>
+  <w:abstractNum w:abstractNumId="1">
+    <w:nsid w:val="5E5C2C30"/>
+    <w:multiLevelType w:val="hybridMultilevel"/>
+    <w:tmpl w:val="DB24A722"/>
+    <w:lvl w:ilvl="0" w:tplc="04160001">
+      <w:start w:val="1"/>
+      <w:numFmt w:val="bullet"/>
+      <w:lvlText w:val=""/>
+      <w:lvlJc w:val="left"/>
+      <w:pPr>
+        <w:ind w:left="1068" w:hanging="360"/>
+      </w:pPr>
+      <w:rPr>
+        <w:rFonts w:ascii="Symbol" w:hAnsi="Symbol" w:hint="default"/>
+      </w:rPr>
+    </w:lvl>
+    <w:lvl w:ilvl="1" w:tplc="04160003" w:tentative="1">
+      <w:start w:val="1"/>
+      <w:numFmt w:val="bullet"/>
+      <w:lvlText w:val="o"/>
+      <w:lvlJc w:val="left"/>
+      <w:pPr>
+        <w:ind w:left="1788" w:hanging="360"/>
+      </w:pPr>
+      <w:rPr>
+        <w:rFonts w:ascii="Courier New" w:hAnsi="Courier New" w:cs="Courier New" w:hint="default"/>
+      </w:rPr>
+    </w:lvl>
+    <w:lvl w:ilvl="2" w:tplc="04160005" w:tentative="1">
+      <w:start w:val="1"/>
+      <w:numFmt w:val="bullet"/>
+      <w:lvlText w:val=""/>
+      <w:lvlJc w:val="left"/>
+      <w:pPr>
+        <w:ind w:left="2508" w:hanging="360"/>
+      </w:pPr>
+      <w:rPr>
+        <w:rFonts w:ascii="Wingdings" w:hAnsi="Wingdings" w:hint="default"/>
+      </w:rPr>
+    </w:lvl>
+    <w:lvl w:ilvl="3" w:tplc="04160001" w:tentative="1">
+      <w:start w:val="1"/>
+      <w:numFmt w:val="bullet"/>
+      <w:lvlText w:val=""/>
+      <w:lvlJc w:val="left"/>
+      <w:pPr>
+        <w:ind w:left="3228" w:hanging="360"/>
+      </w:pPr>
+      <w:rPr>
+        <w:rFonts w:ascii="Symbol" w:hAnsi="Symbol" w:hint="default"/>
+      </w:rPr>
+    </w:lvl>
+    <w:lvl w:ilvl="4" w:tplc="04160003" w:tentative="1">
+      <w:start w:val="1"/>
+      <w:numFmt w:val="bullet"/>
+      <w:lvlText w:val="o"/>
+      <w:lvlJc w:val="left"/>
+      <w:pPr>
+        <w:ind w:left="3948" w:hanging="360"/>
+      </w:pPr>
+      <w:rPr>
+        <w:rFonts w:ascii="Courier New" w:hAnsi="Courier New" w:cs="Courier New" w:hint="default"/>
+      </w:rPr>
+    </w:lvl>
+    <w:lvl w:ilvl="5" w:tplc="04160005" w:tentative="1">
+      <w:start w:val="1"/>
+      <w:numFmt w:val="bullet"/>
+      <w:lvlText w:val=""/>
+      <w:lvlJc w:val="left"/>
+      <w:pPr>
+        <w:ind w:left="4668" w:hanging="360"/>
+      </w:pPr>
+      <w:rPr>
+        <w:rFonts w:ascii="Wingdings" w:hAnsi="Wingdings" w:hint="default"/>
+      </w:rPr>
+    </w:lvl>
+    <w:lvl w:ilvl="6" w:tplc="04160001" w:tentative="1">
+      <w:start w:val="1"/>
+      <w:numFmt w:val="bullet"/>
+      <w:lvlText w:val=""/>
+      <w:lvlJc w:val="left"/>
+      <w:pPr>
+        <w:ind w:left="5388" w:hanging="360"/>
+      </w:pPr>
+      <w:rPr>
+        <w:rFonts w:ascii="Symbol" w:hAnsi="Symbol" w:hint="default"/>
+      </w:rPr>
+    </w:lvl>
+    <w:lvl w:ilvl="7" w:tplc="04160003" w:tentative="1">
+      <w:start w:val="1"/>
+      <w:numFmt w:val="bullet"/>
+      <w:lvlText w:val="o"/>
+      <w:lvlJc w:val="left"/>
+      <w:pPr>
+        <w:ind w:left="6108" w:hanging="360"/>
+      </w:pPr>
+      <w:rPr>
+        <w:rFonts w:ascii="Courier New" w:hAnsi="Courier New" w:cs="Courier New" w:hint="default"/>
+      </w:rPr>
+    </w:lvl>
+    <w:lvl w:ilvl="8" w:tplc="04160005" w:tentative="1">
+      <w:start w:val="1"/>
+      <w:numFmt w:val="bullet"/>
+      <w:lvlText w:val=""/>
+      <w:lvlJc w:val="left"/>
+      <w:pPr>
+        <w:ind w:left="6828" w:hanging="360"/>
+      </w:pPr>
+      <w:rPr>
+        <w:rFonts w:ascii="Wingdings" w:hAnsi="Wingdings" w:hint="default"/>
+      </w:rPr>
+    </w:lvl>
+  </w:abstractNum>
   <w:num w:numId="1">
     <w:abstractNumId w:val="0"/>
+  </w:num>
+  <w:num w:numId="2">
+    <w:abstractNumId w:val="1"/>
   </w:num>
 </w:numbering>
 </file>
@@ -3261,7 +3615,7 @@
 </file>
 
 <file path=customXml/itemProps1.xml><?xml version="1.0" encoding="utf-8"?>
-<ds:datastoreItem xmlns:ds="http://schemas.openxmlformats.org/officeDocument/2006/customXml" ds:itemID="{E2F0176D-AFB6-4EAF-932B-069C18DC2416}">
+<ds:datastoreItem xmlns:ds="http://schemas.openxmlformats.org/officeDocument/2006/customXml" ds:itemID="{9B46C806-31CC-4712-86FB-E5135CD63C28}">
   <ds:schemaRefs>
     <ds:schemaRef ds:uri="http://schemas.openxmlformats.org/officeDocument/2006/bibliography"/>
   </ds:schemaRefs>

</xml_diff>